<commit_message>
Prepare for the Pitching
</commit_message>
<xml_diff>
--- a/Design Docs/TexturePacker User Guide v01.docx
+++ b/Design Docs/TexturePacker User Guide v01.docx
@@ -19,6 +19,13 @@
     <w:p/>
     <w:sdt>
       <w:sdtPr>
+        <w:rPr>
+          <w:rFonts w:asciiTheme="minorHAnsi" w:eastAsiaTheme="minorHAnsi" w:hAnsiTheme="minorHAnsi" w:cstheme="minorBidi"/>
+          <w:color w:val="auto"/>
+          <w:sz w:val="22"/>
+          <w:szCs w:val="22"/>
+          <w:lang w:val="en-CA"/>
+        </w:rPr>
         <w:id w:val="136851662"/>
         <w:docPartObj>
           <w:docPartGallery w:val="Table of Contents"/>
@@ -27,14 +34,9 @@
       </w:sdtPr>
       <w:sdtEndPr>
         <w:rPr>
-          <w:rFonts w:asciiTheme="minorHAnsi" w:eastAsiaTheme="minorHAnsi" w:hAnsiTheme="minorHAnsi" w:cstheme="minorBidi"/>
           <w:b/>
           <w:bCs/>
           <w:noProof/>
-          <w:color w:val="auto"/>
-          <w:sz w:val="22"/>
-          <w:szCs w:val="22"/>
-          <w:lang w:val="en-CA"/>
         </w:rPr>
       </w:sdtEndPr>
       <w:sdtContent>
@@ -536,7 +538,10 @@
         <w:t>You would need to have your animation file ready and opened</w:t>
       </w:r>
       <w:r>
-        <w:t xml:space="preserve"> like this below image</w:t>
+        <w:t xml:space="preserve"> like this image</w:t>
+      </w:r>
+      <w:r>
+        <w:t xml:space="preserve"> below</w:t>
       </w:r>
     </w:p>
     <w:p>
@@ -553,9 +558,9 @@
           <w:noProof/>
         </w:rPr>
         <w:drawing>
-          <wp:inline distT="0" distB="0" distL="0" distR="0" wp14:anchorId="10A5451C" wp14:editId="29636776">
-            <wp:extent cx="5732145" cy="4171950"/>
-            <wp:effectExtent l="0" t="0" r="1905" b="0"/>
+          <wp:inline distT="0" distB="0" distL="0" distR="0" wp14:anchorId="7C5356FB" wp14:editId="0D3792C7">
+            <wp:extent cx="5732145" cy="3158490"/>
+            <wp:effectExtent l="0" t="0" r="1905" b="3810"/>
             <wp:docPr id="1" name="Picture 1"/>
             <wp:cNvGraphicFramePr>
               <a:graphicFrameLocks xmlns:a="http://schemas.openxmlformats.org/drawingml/2006/main" noChangeAspect="1"/>
@@ -576,7 +581,7 @@
                   <pic:spPr>
                     <a:xfrm>
                       <a:off x="0" y="0"/>
-                      <a:ext cx="5732145" cy="4171950"/>
+                      <a:ext cx="5732145" cy="3158490"/>
                     </a:xfrm>
                     <a:prstGeom prst="rect">
                       <a:avLst/>
@@ -623,10 +628,10 @@
           <w:noProof/>
         </w:rPr>
         <w:drawing>
-          <wp:inline distT="0" distB="0" distL="0" distR="0" wp14:anchorId="6B80F98B" wp14:editId="7FDCAA85">
-            <wp:extent cx="5732145" cy="4171950"/>
-            <wp:effectExtent l="0" t="0" r="1905" b="0"/>
-            <wp:docPr id="2" name="Picture 2"/>
+          <wp:inline distT="0" distB="0" distL="0" distR="0" wp14:anchorId="6FAAE753" wp14:editId="1F828A3C">
+            <wp:extent cx="5554800" cy="6408000"/>
+            <wp:effectExtent l="0" t="0" r="8255" b="0"/>
+            <wp:docPr id="3" name="Picture 3"/>
             <wp:cNvGraphicFramePr>
               <a:graphicFrameLocks xmlns:a="http://schemas.openxmlformats.org/drawingml/2006/main" noChangeAspect="1"/>
             </wp:cNvGraphicFramePr>
@@ -637,20 +642,27 @@
                     <pic:cNvPr id="1" name=""/>
                     <pic:cNvPicPr/>
                   </pic:nvPicPr>
-                  <pic:blipFill>
+                  <pic:blipFill rotWithShape="1">
                     <a:blip r:embed="rId11"/>
-                    <a:stretch>
-                      <a:fillRect/>
-                    </a:stretch>
+                    <a:srcRect r="69344" b="35798"/>
+                    <a:stretch/>
                   </pic:blipFill>
-                  <pic:spPr>
+                  <pic:spPr bwMode="auto">
                     <a:xfrm>
                       <a:off x="0" y="0"/>
-                      <a:ext cx="5732145" cy="4171950"/>
+                      <a:ext cx="5554800" cy="6408000"/>
                     </a:xfrm>
                     <a:prstGeom prst="rect">
                       <a:avLst/>
                     </a:prstGeom>
+                    <a:ln>
+                      <a:noFill/>
+                    </a:ln>
+                    <a:extLst>
+                      <a:ext uri="{53640926-AAD7-44D8-BBD7-CCE9431645EC}">
+                        <a14:shadowObscured xmlns:a14="http://schemas.microsoft.com/office/drawing/2010/main"/>
+                      </a:ext>
+                    </a:extLst>
                   </pic:spPr>
                 </pic:pic>
               </a:graphicData>
@@ -660,9 +672,9 @@
       </w:r>
     </w:p>
     <w:p>
-      <w:pPr>
-        <w:pStyle w:val="ListParagraph"/>
-      </w:pPr>
+      <w:r>
+        <w:br w:type="page"/>
+      </w:r>
     </w:p>
     <w:p>
       <w:pPr>
@@ -672,9 +684,125 @@
           <w:numId w:val="2"/>
         </w:numPr>
       </w:pPr>
+      <w:r>
+        <w:lastRenderedPageBreak/>
+        <w:t>A Render Video windows will pop up</w:t>
+      </w:r>
+    </w:p>
+    <w:p>
+      <w:pPr>
+        <w:pStyle w:val="ListParagraph"/>
+      </w:pPr>
+    </w:p>
+    <w:p>
+      <w:pPr>
+        <w:pStyle w:val="ListParagraph"/>
+      </w:pPr>
+      <w:r>
+        <w:rPr>
+          <w:noProof/>
+        </w:rPr>
+        <w:drawing>
+          <wp:inline distT="0" distB="0" distL="0" distR="0" wp14:anchorId="475DCB8A" wp14:editId="621782A1">
+            <wp:extent cx="5194689" cy="3242794"/>
+            <wp:effectExtent l="0" t="0" r="6350" b="0"/>
+            <wp:docPr id="4" name="Picture 4"/>
+            <wp:cNvGraphicFramePr>
+              <a:graphicFrameLocks xmlns:a="http://schemas.openxmlformats.org/drawingml/2006/main" noChangeAspect="1"/>
+            </wp:cNvGraphicFramePr>
+            <a:graphic xmlns:a="http://schemas.openxmlformats.org/drawingml/2006/main">
+              <a:graphicData uri="http://schemas.openxmlformats.org/drawingml/2006/picture">
+                <pic:pic xmlns:pic="http://schemas.openxmlformats.org/drawingml/2006/picture">
+                  <pic:nvPicPr>
+                    <pic:cNvPr id="1" name=""/>
+                    <pic:cNvPicPr/>
+                  </pic:nvPicPr>
+                  <pic:blipFill rotWithShape="1">
+                    <a:blip r:embed="rId12"/>
+                    <a:srcRect l="29269" t="14066" r="30041" b="40774"/>
+                    <a:stretch/>
+                  </pic:blipFill>
+                  <pic:spPr bwMode="auto">
+                    <a:xfrm>
+                      <a:off x="0" y="0"/>
+                      <a:ext cx="5231643" cy="3265863"/>
+                    </a:xfrm>
+                    <a:prstGeom prst="rect">
+                      <a:avLst/>
+                    </a:prstGeom>
+                    <a:ln>
+                      <a:noFill/>
+                    </a:ln>
+                    <a:extLst>
+                      <a:ext uri="{53640926-AAD7-44D8-BBD7-CCE9431645EC}">
+                        <a14:shadowObscured xmlns:a14="http://schemas.microsoft.com/office/drawing/2010/main"/>
+                      </a:ext>
+                    </a:extLst>
+                  </pic:spPr>
+                </pic:pic>
+              </a:graphicData>
+            </a:graphic>
+          </wp:inline>
+        </w:drawing>
+      </w:r>
+      <w:r>
+        <w:t xml:space="preserve"> </w:t>
+      </w:r>
+    </w:p>
+    <w:p>
+      <w:pPr>
+        <w:pStyle w:val="ListParagraph"/>
+        <w:numPr>
+          <w:ilvl w:val="0"/>
+          <w:numId w:val="2"/>
+        </w:numPr>
+      </w:pPr>
+      <w:proofErr w:type="spellStart"/>
+      <w:r>
+        <w:t>Asd</w:t>
+      </w:r>
+      <w:proofErr w:type="spellEnd"/>
+    </w:p>
+    <w:p>
+      <w:pPr>
+        <w:pStyle w:val="ListParagraph"/>
+        <w:numPr>
+          <w:ilvl w:val="0"/>
+          <w:numId w:val="2"/>
+        </w:numPr>
+      </w:pPr>
+      <w:proofErr w:type="spellStart"/>
+      <w:r>
+        <w:t>Asd</w:t>
+      </w:r>
+      <w:proofErr w:type="spellEnd"/>
+    </w:p>
+    <w:p>
+      <w:pPr>
+        <w:pStyle w:val="ListParagraph"/>
+        <w:numPr>
+          <w:ilvl w:val="0"/>
+          <w:numId w:val="2"/>
+        </w:numPr>
+      </w:pPr>
+      <w:r>
+        <w:t>As</w:t>
+      </w:r>
+    </w:p>
+    <w:p>
+      <w:pPr>
+        <w:pStyle w:val="ListParagraph"/>
+        <w:numPr>
+          <w:ilvl w:val="0"/>
+          <w:numId w:val="2"/>
+        </w:numPr>
+      </w:pPr>
+      <w:r>
+        <w:t>d</w:t>
+      </w:r>
     </w:p>
     <w:sectPr>
-      <w:headerReference w:type="default" r:id="rId12"/>
+      <w:headerReference w:type="default" r:id="rId13"/>
       <w:pgSz w:w="11907" w:h="16840" w:code="9"/>
       <w:pgMar w:top="1440" w:right="1440" w:bottom="1440" w:left="1440" w:header="709" w:footer="709" w:gutter="0"/>
       <w:cols w:space="708"/>
@@ -1897,7 +2025,7 @@
 </file>
 
 <file path=customXml/itemProps1.xml><?xml version="1.0" encoding="utf-8"?>
-<ds:datastoreItem xmlns:ds="http://schemas.openxmlformats.org/officeDocument/2006/customXml" ds:itemID="{6772F03C-ECF2-49D3-A966-6931B21FAA54}">
+<ds:datastoreItem xmlns:ds="http://schemas.openxmlformats.org/officeDocument/2006/customXml" ds:itemID="{EAD77A84-0489-4C5F-B0CD-E078770A00AA}">
   <ds:schemaRefs>
     <ds:schemaRef ds:uri="http://schemas.openxmlformats.org/officeDocument/2006/bibliography"/>
   </ds:schemaRefs>

</xml_diff>